<commit_message>
Studienarbeit Kapitel Virtual Reality/Telepräsenz/Unity angefangen
</commit_message>
<xml_diff>
--- a/Dokumente/GliederungStudienarbeit.docx
+++ b/Dokumente/GliederungStudienarbeit.docx
@@ -11,46 +11,46 @@
         <w:t>Gliederung Studienarbeit</w:t>
       </w:r>
     </w:p>
-    <w:p/>
-    <w:p>
-      <w:pPr>
-        <w:pStyle w:val="Listenabsatz"/>
+    <w:p>
+      <w:pPr>
+        <w:pStyle w:val="berschrift1"/>
         <w:numPr>
           <w:ilvl w:val="0"/>
           <w:numId w:val="2"/>
         </w:numPr>
       </w:pPr>
       <w:r>
+        <w:lastRenderedPageBreak/>
         <w:t>Einführung</w:t>
       </w:r>
     </w:p>
     <w:p>
       <w:pPr>
-        <w:pStyle w:val="Listenabsatz"/>
-        <w:numPr>
-          <w:ilvl w:val="1"/>
-          <w:numId w:val="2"/>
-        </w:numPr>
-      </w:pPr>
+        <w:pStyle w:val="berschrift2"/>
+        <w:ind w:left="708"/>
+      </w:pPr>
+      <w:r>
+        <w:t xml:space="preserve">1.1 </w:t>
+      </w:r>
       <w:r>
         <w:t>Aufgabenstellung und Zielsetzung</w:t>
       </w:r>
     </w:p>
     <w:p>
       <w:pPr>
-        <w:pStyle w:val="Listenabsatz"/>
-        <w:numPr>
-          <w:ilvl w:val="1"/>
-          <w:numId w:val="2"/>
-        </w:numPr>
-      </w:pPr>
+        <w:pStyle w:val="berschrift2"/>
+        <w:ind w:left="708"/>
+      </w:pPr>
+      <w:r>
+        <w:t xml:space="preserve">1.2 </w:t>
+      </w:r>
       <w:r>
         <w:t>Vorgehensweise</w:t>
       </w:r>
     </w:p>
     <w:p>
       <w:pPr>
-        <w:pStyle w:val="Listenabsatz"/>
+        <w:pStyle w:val="berschrift1"/>
         <w:numPr>
           <w:ilvl w:val="0"/>
           <w:numId w:val="2"/>
@@ -62,23 +62,20 @@
     </w:p>
     <w:p>
       <w:pPr>
-        <w:pStyle w:val="Listenabsatz"/>
-        <w:numPr>
-          <w:ilvl w:val="1"/>
-          <w:numId w:val="2"/>
-        </w:numPr>
-      </w:pPr>
+        <w:pStyle w:val="berschrift2"/>
+        <w:ind w:firstLine="708"/>
+      </w:pPr>
+      <w:r>
+        <w:t xml:space="preserve">2.1 </w:t>
+      </w:r>
       <w:r>
         <w:t>Theoretische Grundlagen</w:t>
       </w:r>
     </w:p>
     <w:p>
       <w:pPr>
-        <w:pStyle w:val="Listenabsatz"/>
-        <w:numPr>
-          <w:ilvl w:val="2"/>
-          <w:numId w:val="2"/>
-        </w:numPr>
+        <w:pStyle w:val="berschrift3"/>
+        <w:ind w:left="1416"/>
       </w:pPr>
       <w:r>
         <w:t>Telepräsenz</w:t>
@@ -86,11 +83,8 @@
     </w:p>
     <w:p>
       <w:pPr>
-        <w:pStyle w:val="Listenabsatz"/>
-        <w:numPr>
-          <w:ilvl w:val="2"/>
-          <w:numId w:val="2"/>
-        </w:numPr>
+        <w:pStyle w:val="berschrift3"/>
+        <w:ind w:left="1416"/>
       </w:pPr>
       <w:r>
         <w:t>Programmiersprachen</w:t>
@@ -98,11 +92,8 @@
     </w:p>
     <w:p>
       <w:pPr>
-        <w:pStyle w:val="Listenabsatz"/>
-        <w:numPr>
-          <w:ilvl w:val="3"/>
-          <w:numId w:val="2"/>
-        </w:numPr>
+        <w:pStyle w:val="berschrift3"/>
+        <w:ind w:left="1416" w:firstLine="708"/>
       </w:pPr>
       <w:r>
         <w:t>C++</w:t>
@@ -110,11 +101,8 @@
     </w:p>
     <w:p>
       <w:pPr>
-        <w:pStyle w:val="Listenabsatz"/>
-        <w:numPr>
-          <w:ilvl w:val="3"/>
-          <w:numId w:val="2"/>
-        </w:numPr>
+        <w:pStyle w:val="berschrift3"/>
+        <w:ind w:left="1416" w:firstLine="708"/>
       </w:pPr>
       <w:r>
         <w:t>C#</w:t>
@@ -122,23 +110,20 @@
     </w:p>
     <w:p>
       <w:pPr>
-        <w:pStyle w:val="Listenabsatz"/>
-        <w:numPr>
-          <w:ilvl w:val="2"/>
-          <w:numId w:val="2"/>
-        </w:numPr>
+        <w:pStyle w:val="berschrift3"/>
+        <w:ind w:left="1416"/>
       </w:pPr>
       <w:r>
         <w:t>Robotik</w:t>
       </w:r>
-    </w:p>
-    <w:p>
-      <w:pPr>
-        <w:pStyle w:val="Listenabsatz"/>
-        <w:numPr>
-          <w:ilvl w:val="2"/>
-          <w:numId w:val="2"/>
-        </w:numPr>
+      <w:r>
+        <w:t>/Kinematik?</w:t>
+      </w:r>
+    </w:p>
+    <w:p>
+      <w:pPr>
+        <w:pStyle w:val="berschrift3"/>
+        <w:ind w:left="1416"/>
       </w:pPr>
       <w:r>
         <w:t>Virtual Reality</w:t>
@@ -146,23 +131,20 @@
     </w:p>
     <w:p>
       <w:pPr>
-        <w:pStyle w:val="Listenabsatz"/>
-        <w:numPr>
-          <w:ilvl w:val="1"/>
-          <w:numId w:val="2"/>
-        </w:numPr>
-      </w:pPr>
+        <w:pStyle w:val="berschrift2"/>
+        <w:ind w:firstLine="708"/>
+      </w:pPr>
+      <w:r>
+        <w:t xml:space="preserve">2.2 </w:t>
+      </w:r>
       <w:r>
         <w:t>Technische Grundlagen</w:t>
       </w:r>
     </w:p>
     <w:p>
       <w:pPr>
-        <w:pStyle w:val="Listenabsatz"/>
-        <w:numPr>
-          <w:ilvl w:val="2"/>
-          <w:numId w:val="2"/>
-        </w:numPr>
+        <w:pStyle w:val="berschrift3"/>
+        <w:ind w:left="1416"/>
       </w:pPr>
       <w:r>
         <w:t>NAO-Roboter</w:t>
@@ -170,25 +152,19 @@
     </w:p>
     <w:p>
       <w:pPr>
-        <w:pStyle w:val="Listenabsatz"/>
-        <w:numPr>
-          <w:ilvl w:val="3"/>
-          <w:numId w:val="2"/>
-        </w:numPr>
-      </w:pPr>
+        <w:pStyle w:val="berschrift3"/>
+        <w:ind w:left="1416"/>
+      </w:pPr>
+      <w:proofErr w:type="spellStart"/>
       <w:r>
         <w:t>Choreographe</w:t>
       </w:r>
-      <w:bookmarkStart w:id="0" w:name="_GoBack"/>
-      <w:bookmarkEnd w:id="0"/>
-    </w:p>
-    <w:p>
-      <w:pPr>
-        <w:pStyle w:val="Listenabsatz"/>
-        <w:numPr>
-          <w:ilvl w:val="2"/>
-          <w:numId w:val="2"/>
-        </w:numPr>
+      <w:proofErr w:type="spellEnd"/>
+    </w:p>
+    <w:p>
+      <w:pPr>
+        <w:pStyle w:val="berschrift3"/>
+        <w:ind w:left="1416"/>
       </w:pPr>
       <w:r>
         <w:t>HTC Vive</w:t>
@@ -196,19 +172,20 @@
     </w:p>
     <w:p>
       <w:pPr>
-        <w:pStyle w:val="Listenabsatz"/>
-        <w:numPr>
-          <w:ilvl w:val="2"/>
-          <w:numId w:val="2"/>
-        </w:numPr>
+        <w:pStyle w:val="berschrift3"/>
+        <w:ind w:left="1416"/>
       </w:pPr>
       <w:r>
         <w:t>Unity</w:t>
       </w:r>
-    </w:p>
-    <w:p>
-      <w:pPr>
-        <w:pStyle w:val="Listenabsatz"/>
+      <w:r>
+        <w:br/>
+        <w:t>Maya</w:t>
+      </w:r>
+    </w:p>
+    <w:p>
+      <w:pPr>
+        <w:pStyle w:val="berschrift1"/>
         <w:numPr>
           <w:ilvl w:val="0"/>
           <w:numId w:val="2"/>
@@ -220,23 +197,20 @@
     </w:p>
     <w:p>
       <w:pPr>
-        <w:pStyle w:val="Listenabsatz"/>
-        <w:numPr>
-          <w:ilvl w:val="1"/>
-          <w:numId w:val="2"/>
-        </w:numPr>
-      </w:pPr>
+        <w:pStyle w:val="berschrift2"/>
+        <w:ind w:firstLine="708"/>
+      </w:pPr>
+      <w:r>
+        <w:t xml:space="preserve">3.1 </w:t>
+      </w:r>
       <w:r>
         <w:t>Theoretische Vorgehensweise</w:t>
       </w:r>
     </w:p>
     <w:p>
       <w:pPr>
-        <w:pStyle w:val="Listenabsatz"/>
-        <w:numPr>
-          <w:ilvl w:val="2"/>
-          <w:numId w:val="2"/>
-        </w:numPr>
+        <w:pStyle w:val="berschrift3"/>
+        <w:ind w:left="1416"/>
       </w:pPr>
       <w:r>
         <w:t>Anforderungsanalyse</w:t>
@@ -244,11 +218,8 @@
     </w:p>
     <w:p>
       <w:pPr>
-        <w:pStyle w:val="Listenabsatz"/>
-        <w:numPr>
-          <w:ilvl w:val="2"/>
-          <w:numId w:val="2"/>
-        </w:numPr>
+        <w:pStyle w:val="berschrift3"/>
+        <w:ind w:left="1416"/>
       </w:pPr>
       <w:r>
         <w:t>Geplantes Vorgehen</w:t>
@@ -256,23 +227,20 @@
     </w:p>
     <w:p>
       <w:pPr>
-        <w:pStyle w:val="Listenabsatz"/>
-        <w:numPr>
-          <w:ilvl w:val="1"/>
-          <w:numId w:val="2"/>
-        </w:numPr>
-      </w:pPr>
+        <w:pStyle w:val="berschrift2"/>
+        <w:ind w:left="708"/>
+      </w:pPr>
+      <w:r>
+        <w:t xml:space="preserve">3.2 </w:t>
+      </w:r>
       <w:r>
         <w:t>Konzeption</w:t>
       </w:r>
     </w:p>
     <w:p>
       <w:pPr>
-        <w:pStyle w:val="Listenabsatz"/>
-        <w:numPr>
-          <w:ilvl w:val="2"/>
-          <w:numId w:val="2"/>
-        </w:numPr>
+        <w:pStyle w:val="berschrift3"/>
+        <w:ind w:left="1416"/>
       </w:pPr>
       <w:r>
         <w:t>Aufbau der Anwendung</w:t>
@@ -280,11 +248,8 @@
     </w:p>
     <w:p>
       <w:pPr>
-        <w:pStyle w:val="Listenabsatz"/>
-        <w:numPr>
-          <w:ilvl w:val="2"/>
-          <w:numId w:val="2"/>
-        </w:numPr>
+        <w:pStyle w:val="berschrift3"/>
+        <w:ind w:left="1416"/>
       </w:pPr>
       <w:r>
         <w:t>Entwurf</w:t>
@@ -295,7 +260,7 @@
     </w:p>
     <w:p>
       <w:pPr>
-        <w:pStyle w:val="Listenabsatz"/>
+        <w:pStyle w:val="berschrift1"/>
         <w:numPr>
           <w:ilvl w:val="0"/>
           <w:numId w:val="2"/>
@@ -307,55 +272,55 @@
     </w:p>
     <w:p>
       <w:pPr>
-        <w:pStyle w:val="Listenabsatz"/>
-        <w:numPr>
-          <w:ilvl w:val="1"/>
-          <w:numId w:val="2"/>
-        </w:numPr>
-      </w:pPr>
+        <w:pStyle w:val="berschrift2"/>
+        <w:ind w:left="708"/>
+      </w:pPr>
+      <w:r>
+        <w:t xml:space="preserve">4.1 </w:t>
+      </w:r>
       <w:r>
         <w:t>Erstellung der virtuellen Umgebung</w:t>
       </w:r>
     </w:p>
     <w:p>
       <w:pPr>
-        <w:pStyle w:val="Listenabsatz"/>
-        <w:numPr>
-          <w:ilvl w:val="1"/>
-          <w:numId w:val="2"/>
-        </w:numPr>
-      </w:pPr>
+        <w:pStyle w:val="berschrift2"/>
+        <w:ind w:left="708"/>
+      </w:pPr>
+      <w:r>
+        <w:t xml:space="preserve">4.2 </w:t>
+      </w:r>
       <w:r>
         <w:t>Kommunikation mit dem NAO-Roboter</w:t>
       </w:r>
     </w:p>
     <w:p>
       <w:pPr>
-        <w:pStyle w:val="Listenabsatz"/>
-        <w:numPr>
-          <w:ilvl w:val="1"/>
-          <w:numId w:val="2"/>
-        </w:numPr>
-      </w:pPr>
+        <w:pStyle w:val="berschrift2"/>
+        <w:ind w:left="708"/>
+      </w:pPr>
+      <w:r>
+        <w:t xml:space="preserve">4.3 </w:t>
+      </w:r>
       <w:r>
         <w:t>Programmierung des NAO-Roboters</w:t>
       </w:r>
     </w:p>
     <w:p>
       <w:pPr>
-        <w:pStyle w:val="Listenabsatz"/>
-        <w:numPr>
-          <w:ilvl w:val="1"/>
-          <w:numId w:val="2"/>
-        </w:numPr>
-      </w:pPr>
+        <w:pStyle w:val="berschrift2"/>
+        <w:ind w:left="708"/>
+      </w:pPr>
+      <w:r>
+        <w:t xml:space="preserve">4.4 </w:t>
+      </w:r>
       <w:r>
         <w:t>Umsetzung der Telepräsenz</w:t>
       </w:r>
     </w:p>
     <w:p>
       <w:pPr>
-        <w:pStyle w:val="Listenabsatz"/>
+        <w:pStyle w:val="berschrift1"/>
         <w:numPr>
           <w:ilvl w:val="0"/>
           <w:numId w:val="2"/>
@@ -367,7 +332,7 @@
     </w:p>
     <w:p>
       <w:pPr>
-        <w:pStyle w:val="Listenabsatz"/>
+        <w:pStyle w:val="berschrift1"/>
         <w:numPr>
           <w:ilvl w:val="0"/>
           <w:numId w:val="2"/>
@@ -379,26 +344,880 @@
     </w:p>
     <w:p>
       <w:pPr>
-        <w:pStyle w:val="Listenabsatz"/>
-        <w:numPr>
-          <w:ilvl w:val="1"/>
-          <w:numId w:val="2"/>
-        </w:numPr>
-      </w:pPr>
+        <w:pStyle w:val="berschrift2"/>
+        <w:ind w:left="708"/>
+      </w:pPr>
+      <w:r>
+        <w:t xml:space="preserve">6.1 </w:t>
+      </w:r>
       <w:r>
         <w:t>Persönliches Feedback</w:t>
       </w:r>
     </w:p>
     <w:p>
       <w:pPr>
-        <w:pStyle w:val="Listenabsatz"/>
-        <w:numPr>
-          <w:ilvl w:val="1"/>
-          <w:numId w:val="2"/>
-        </w:numPr>
-      </w:pPr>
+        <w:pStyle w:val="berschrift2"/>
+        <w:ind w:left="708"/>
+      </w:pPr>
+      <w:r>
+        <w:t xml:space="preserve">6.2 </w:t>
+      </w:r>
       <w:r>
         <w:t>Erweiterungsmöglichkeiten</w:t>
+      </w:r>
+    </w:p>
+    <w:p/>
+    <w:p/>
+    <w:p>
+      <w:pPr>
+        <w:pStyle w:val="berschrift1"/>
+      </w:pPr>
+      <w:r>
+        <w:t>Telepräsenz</w:t>
+      </w:r>
+    </w:p>
+    <w:p>
+      <w:pPr>
+        <w:spacing w:line="360" w:lineRule="auto"/>
+        <w:rPr>
+          <w:rFonts w:ascii="Arial" w:hAnsi="Arial" w:cs="Arial"/>
+          <w:sz w:val="24"/>
+          <w:szCs w:val="24"/>
+        </w:rPr>
+      </w:pPr>
+      <w:r>
+        <w:rPr>
+          <w:rFonts w:ascii="Arial" w:hAnsi="Arial" w:cs="Arial"/>
+          <w:sz w:val="24"/>
+          <w:szCs w:val="24"/>
+        </w:rPr>
+        <w:t>Die Technologien der T</w:t>
+      </w:r>
+      <w:r>
+        <w:rPr>
+          <w:rFonts w:ascii="Arial" w:hAnsi="Arial" w:cs="Arial"/>
+          <w:sz w:val="24"/>
+          <w:szCs w:val="24"/>
+        </w:rPr>
+        <w:t xml:space="preserve">elepräsenz </w:t>
+      </w:r>
+      <w:r>
+        <w:rPr>
+          <w:rFonts w:ascii="Arial" w:hAnsi="Arial" w:cs="Arial"/>
+          <w:sz w:val="24"/>
+          <w:szCs w:val="24"/>
+        </w:rPr>
+        <w:t xml:space="preserve">im Bereich der Robotik </w:t>
+      </w:r>
+      <w:r>
+        <w:rPr>
+          <w:rFonts w:ascii="Arial" w:hAnsi="Arial" w:cs="Arial"/>
+          <w:sz w:val="24"/>
+          <w:szCs w:val="24"/>
+        </w:rPr>
+        <w:t>ermöglichen es einem menschlichen Benutzer einen entfernten Roboter fernzusteuern und gleichzeitig in der virtuell erzeugte, entfernte Umgebung visuell präsent zu sein. Der Anwender kann durch VR-Technologien die künstliche Wirklichkeit realistisch erleben und in diese voll eintauchen. Der Roboter und Mensch werden eins, indem die Sensor-Signale des Roboters an den Operator übertragen werden. Über ein Head-</w:t>
+      </w:r>
+      <w:proofErr w:type="spellStart"/>
+      <w:r>
+        <w:rPr>
+          <w:rFonts w:ascii="Arial" w:hAnsi="Arial" w:cs="Arial"/>
+          <w:sz w:val="24"/>
+          <w:szCs w:val="24"/>
+        </w:rPr>
+        <w:t>Mounted</w:t>
+      </w:r>
+      <w:proofErr w:type="spellEnd"/>
+      <w:r>
+        <w:rPr>
+          <w:rFonts w:ascii="Arial" w:hAnsi="Arial" w:cs="Arial"/>
+          <w:sz w:val="24"/>
+          <w:szCs w:val="24"/>
+        </w:rPr>
+        <w:t xml:space="preserve">-Display können die erzeugten Video-Signale in einer 3D-Umgebung visualisiert werden. </w:t>
+      </w:r>
+      <w:r>
+        <w:rPr>
+          <w:rFonts w:ascii="Arial" w:hAnsi="Arial" w:cs="Arial"/>
+          <w:sz w:val="24"/>
+          <w:szCs w:val="24"/>
+        </w:rPr>
+        <w:t>Die Kopf- und Armpositionen des Benutzers in der digitalen Umgebung können direkt an den Roboter übertragen werden durch die VR-Brille sowie Datenhandschuhe.</w:t>
+      </w:r>
+      <w:r>
+        <w:rPr>
+          <w:rFonts w:ascii="Arial" w:hAnsi="Arial" w:cs="Arial"/>
+          <w:sz w:val="24"/>
+          <w:szCs w:val="24"/>
+        </w:rPr>
+        <w:br/>
+      </w:r>
+      <w:r>
+        <w:rPr>
+          <w:rFonts w:ascii="Arial" w:hAnsi="Arial" w:cs="Arial"/>
+          <w:sz w:val="24"/>
+          <w:szCs w:val="24"/>
+        </w:rPr>
+        <w:t>Eingesetzt werden Teleroboter vor allem in für Menschen gefährlichen Umgebungen, wie beispielsweise Minenfelder</w:t>
+      </w:r>
+      <w:r>
+        <w:rPr>
+          <w:rFonts w:ascii="Arial" w:hAnsi="Arial" w:cs="Arial"/>
+          <w:sz w:val="24"/>
+          <w:szCs w:val="24"/>
+        </w:rPr>
+        <w:t>.</w:t>
+      </w:r>
+      <w:r>
+        <w:rPr>
+          <w:rFonts w:ascii="Arial" w:hAnsi="Arial" w:cs="Arial"/>
+          <w:sz w:val="24"/>
+          <w:szCs w:val="24"/>
+        </w:rPr>
+        <w:t xml:space="preserve"> Die Technik ermöglicht, dass Bewegungskommandos komfortabel von einem ausgebildeten Anwender ausgeführt werden können ohne sich den mit der Aufgabe verbundenen Gefahren zu stellen. </w:t>
+      </w:r>
+      <w:r>
+        <w:rPr>
+          <w:rStyle w:val="Funotenzeichen"/>
+          <w:rFonts w:ascii="Arial" w:hAnsi="Arial" w:cs="Arial"/>
+          <w:sz w:val="24"/>
+          <w:szCs w:val="24"/>
+        </w:rPr>
+        <w:footnoteReference w:id="1"/>
+      </w:r>
+    </w:p>
+    <w:p>
+      <w:pPr>
+        <w:spacing w:line="360" w:lineRule="auto"/>
+        <w:rPr>
+          <w:rFonts w:ascii="Arial" w:hAnsi="Arial" w:cs="Arial"/>
+          <w:sz w:val="24"/>
+          <w:szCs w:val="24"/>
+        </w:rPr>
+      </w:pPr>
+      <w:r>
+        <w:rPr>
+          <w:rFonts w:ascii="Arial" w:hAnsi="Arial" w:cs="Arial"/>
+          <w:sz w:val="24"/>
+          <w:szCs w:val="24"/>
+        </w:rPr>
+        <w:t xml:space="preserve">?? Nach Virtual Reality? </w:t>
+      </w:r>
+    </w:p>
+    <w:p>
+      <w:pPr>
+        <w:rPr>
+          <w:rFonts w:ascii="Arial" w:hAnsi="Arial" w:cs="Arial"/>
+          <w:sz w:val="24"/>
+          <w:szCs w:val="24"/>
+        </w:rPr>
+      </w:pPr>
+      <w:r>
+        <w:rPr>
+          <w:rFonts w:ascii="Arial" w:hAnsi="Arial" w:cs="Arial"/>
+          <w:sz w:val="24"/>
+          <w:szCs w:val="24"/>
+        </w:rPr>
+        <w:br w:type="page"/>
+      </w:r>
+    </w:p>
+    <w:p>
+      <w:pPr>
+        <w:pStyle w:val="berschrift1"/>
+      </w:pPr>
+      <w:r>
+        <w:lastRenderedPageBreak/>
+        <w:t>Virtual Reality</w:t>
+      </w:r>
+      <w:r>
+        <w:t xml:space="preserve"> </w:t>
+      </w:r>
+    </w:p>
+    <w:p>
+      <w:pPr>
+        <w:spacing w:line="360" w:lineRule="auto"/>
+        <w:rPr>
+          <w:rFonts w:ascii="Arial" w:hAnsi="Arial" w:cs="Arial"/>
+          <w:sz w:val="24"/>
+          <w:szCs w:val="24"/>
+        </w:rPr>
+      </w:pPr>
+      <w:r>
+        <w:rPr>
+          <w:rFonts w:ascii="Arial" w:hAnsi="Arial" w:cs="Arial"/>
+          <w:sz w:val="24"/>
+          <w:szCs w:val="24"/>
+        </w:rPr>
+        <w:t xml:space="preserve">Unter dem Begriff </w:t>
+      </w:r>
+      <w:r>
+        <w:rPr>
+          <w:rFonts w:ascii="Arial" w:hAnsi="Arial" w:cs="Arial"/>
+          <w:i/>
+          <w:sz w:val="24"/>
+          <w:szCs w:val="24"/>
+        </w:rPr>
+        <w:t>Virtual Reality</w:t>
+      </w:r>
+      <w:r>
+        <w:rPr>
+          <w:rFonts w:ascii="Arial" w:hAnsi="Arial" w:cs="Arial"/>
+          <w:i/>
+          <w:sz w:val="24"/>
+          <w:szCs w:val="24"/>
+        </w:rPr>
+        <w:t xml:space="preserve"> </w:t>
+      </w:r>
+      <w:r>
+        <w:rPr>
+          <w:rFonts w:ascii="Arial" w:hAnsi="Arial" w:cs="Arial"/>
+          <w:sz w:val="24"/>
+          <w:szCs w:val="24"/>
+        </w:rPr>
+        <w:t xml:space="preserve">versteht man die Darstellung einer digital erstellten </w:t>
+      </w:r>
+      <w:r>
+        <w:rPr>
+          <w:rFonts w:ascii="Arial" w:hAnsi="Arial" w:cs="Arial"/>
+          <w:sz w:val="24"/>
+          <w:szCs w:val="24"/>
+        </w:rPr>
+        <w:t xml:space="preserve">künstlichen </w:t>
+      </w:r>
+      <w:r>
+        <w:rPr>
+          <w:rFonts w:ascii="Arial" w:hAnsi="Arial" w:cs="Arial"/>
+          <w:sz w:val="24"/>
+          <w:szCs w:val="24"/>
+        </w:rPr>
+        <w:t xml:space="preserve">Wirklichkeit. </w:t>
+      </w:r>
+      <w:r>
+        <w:rPr>
+          <w:rFonts w:ascii="Arial" w:hAnsi="Arial" w:cs="Arial"/>
+          <w:sz w:val="24"/>
+          <w:szCs w:val="24"/>
+        </w:rPr>
+        <w:t xml:space="preserve">Eingesetzt wird die Technik sowohl in der Entertainment-Branche als auch in den Medien oder der Medizin. Der Trend prägt inzwischen unseren Alltag und die Einsatzgebiete werden immer vielseitiger. Beispielsweise kann ein Flug in 360 Grad simuliert werden oder Operationstechniken der Medizin können über die virtuelle Realität geschult werden. </w:t>
+      </w:r>
+      <w:r>
+        <w:rPr>
+          <w:rStyle w:val="Funotenzeichen"/>
+          <w:rFonts w:ascii="Arial" w:hAnsi="Arial" w:cs="Arial"/>
+          <w:sz w:val="24"/>
+          <w:szCs w:val="24"/>
+        </w:rPr>
+        <w:footnoteReference w:id="2"/>
+      </w:r>
+      <w:r>
+        <w:rPr>
+          <w:rFonts w:ascii="Arial" w:hAnsi="Arial" w:cs="Arial"/>
+          <w:sz w:val="24"/>
+          <w:szCs w:val="24"/>
+        </w:rPr>
+        <w:t xml:space="preserve">   </w:t>
+      </w:r>
+    </w:p>
+    <w:p>
+      <w:pPr>
+        <w:spacing w:line="360" w:lineRule="auto"/>
+        <w:rPr>
+          <w:rFonts w:ascii="Arial" w:hAnsi="Arial" w:cs="Arial"/>
+          <w:sz w:val="24"/>
+          <w:szCs w:val="24"/>
+        </w:rPr>
+      </w:pPr>
+      <w:r>
+        <w:rPr>
+          <w:rFonts w:ascii="Arial" w:hAnsi="Arial" w:cs="Arial"/>
+          <w:sz w:val="24"/>
+          <w:szCs w:val="24"/>
+        </w:rPr>
+        <w:t xml:space="preserve">Mit der Erstellung einer virtuellen Umgebung wird </w:t>
+      </w:r>
+      <w:r>
+        <w:rPr>
+          <w:rFonts w:ascii="Arial" w:hAnsi="Arial" w:cs="Arial"/>
+          <w:sz w:val="24"/>
+          <w:szCs w:val="24"/>
+        </w:rPr>
+        <w:t>es</w:t>
+      </w:r>
+      <w:r>
+        <w:rPr>
+          <w:rFonts w:ascii="Arial" w:hAnsi="Arial" w:cs="Arial"/>
+          <w:sz w:val="24"/>
+          <w:szCs w:val="24"/>
+        </w:rPr>
+        <w:t xml:space="preserve"> uns</w:t>
+      </w:r>
+      <w:r>
+        <w:rPr>
+          <w:rFonts w:ascii="Arial" w:hAnsi="Arial" w:cs="Arial"/>
+          <w:sz w:val="24"/>
+          <w:szCs w:val="24"/>
+        </w:rPr>
+        <w:t xml:space="preserve"> </w:t>
+      </w:r>
+      <w:r>
+        <w:rPr>
+          <w:rFonts w:ascii="Arial" w:hAnsi="Arial" w:cs="Arial"/>
+          <w:sz w:val="24"/>
+          <w:szCs w:val="24"/>
+        </w:rPr>
+        <w:t xml:space="preserve">ermöglicht, in eine Realität von computergenerierten Bildern und Sounds </w:t>
+      </w:r>
+      <w:r>
+        <w:rPr>
+          <w:rFonts w:ascii="Arial" w:hAnsi="Arial" w:cs="Arial"/>
+          <w:sz w:val="24"/>
+          <w:szCs w:val="24"/>
+        </w:rPr>
+        <w:t xml:space="preserve">einzutauchen. Übertragen werden die Daten </w:t>
+      </w:r>
+      <w:r>
+        <w:rPr>
+          <w:rFonts w:ascii="Arial" w:hAnsi="Arial" w:cs="Arial"/>
+          <w:sz w:val="24"/>
+          <w:szCs w:val="24"/>
+        </w:rPr>
+        <w:t>meist über Head-</w:t>
+      </w:r>
+      <w:proofErr w:type="spellStart"/>
+      <w:r>
+        <w:rPr>
+          <w:rFonts w:ascii="Arial" w:hAnsi="Arial" w:cs="Arial"/>
+          <w:sz w:val="24"/>
+          <w:szCs w:val="24"/>
+        </w:rPr>
+        <w:t>Mounted</w:t>
+      </w:r>
+      <w:proofErr w:type="spellEnd"/>
+      <w:r>
+        <w:rPr>
+          <w:rFonts w:ascii="Arial" w:hAnsi="Arial" w:cs="Arial"/>
+          <w:sz w:val="24"/>
+          <w:szCs w:val="24"/>
+        </w:rPr>
+        <w:t>-Displays, die sogenannten V</w:t>
+      </w:r>
+      <w:r>
+        <w:rPr>
+          <w:rFonts w:ascii="Arial" w:hAnsi="Arial" w:cs="Arial"/>
+          <w:sz w:val="24"/>
+          <w:szCs w:val="24"/>
+        </w:rPr>
+        <w:t>irtual Reality</w:t>
+      </w:r>
+      <w:r>
+        <w:rPr>
+          <w:rFonts w:ascii="Arial" w:hAnsi="Arial" w:cs="Arial"/>
+          <w:sz w:val="24"/>
+          <w:szCs w:val="24"/>
+        </w:rPr>
+        <w:t>-Brillen.</w:t>
+      </w:r>
+      <w:r>
+        <w:rPr>
+          <w:rFonts w:ascii="Arial" w:hAnsi="Arial" w:cs="Arial"/>
+          <w:sz w:val="24"/>
+          <w:szCs w:val="24"/>
+        </w:rPr>
+        <w:t xml:space="preserve"> </w:t>
+      </w:r>
+      <w:r>
+        <w:rPr>
+          <w:rStyle w:val="Funotenzeichen"/>
+          <w:rFonts w:ascii="Arial" w:hAnsi="Arial" w:cs="Arial"/>
+          <w:sz w:val="24"/>
+          <w:szCs w:val="24"/>
+        </w:rPr>
+        <w:footnoteReference w:id="3"/>
+      </w:r>
+      <w:r>
+        <w:rPr>
+          <w:rFonts w:ascii="Arial" w:hAnsi="Arial" w:cs="Arial"/>
+          <w:sz w:val="24"/>
+          <w:szCs w:val="24"/>
+        </w:rPr>
+        <w:t xml:space="preserve"> Das in der VR-Brille eingebaute Display</w:t>
+      </w:r>
+      <w:r>
+        <w:rPr>
+          <w:rFonts w:ascii="Arial" w:hAnsi="Arial" w:cs="Arial"/>
+          <w:sz w:val="24"/>
+          <w:szCs w:val="24"/>
+        </w:rPr>
+        <w:t xml:space="preserve"> stellt die künstlich erzeugten Bilder dar, die den Anwender in 360 Grad umgeben. </w:t>
+      </w:r>
+      <w:r>
+        <w:rPr>
+          <w:rFonts w:ascii="Arial" w:hAnsi="Arial" w:cs="Arial"/>
+          <w:sz w:val="24"/>
+          <w:szCs w:val="24"/>
+        </w:rPr>
+        <w:t xml:space="preserve">Die </w:t>
+      </w:r>
+      <w:r>
+        <w:rPr>
+          <w:rFonts w:ascii="Arial" w:hAnsi="Arial" w:cs="Arial"/>
+          <w:sz w:val="24"/>
+          <w:szCs w:val="24"/>
+        </w:rPr>
+        <w:t>VR-Brillen verfügen außerdem über Sensoren, welche die Lage sowie die Position</w:t>
+      </w:r>
+      <w:r>
+        <w:rPr>
+          <w:rFonts w:ascii="Arial" w:hAnsi="Arial" w:cs="Arial"/>
+          <w:sz w:val="24"/>
+          <w:szCs w:val="24"/>
+        </w:rPr>
+        <w:t xml:space="preserve"> des Anwenders</w:t>
+      </w:r>
+      <w:r>
+        <w:rPr>
+          <w:rFonts w:ascii="Arial" w:hAnsi="Arial" w:cs="Arial"/>
+          <w:sz w:val="24"/>
+          <w:szCs w:val="24"/>
+        </w:rPr>
+        <w:t xml:space="preserve"> bestimmen können und somit das freie </w:t>
+      </w:r>
+      <w:proofErr w:type="spellStart"/>
+      <w:r>
+        <w:rPr>
+          <w:rFonts w:ascii="Arial" w:hAnsi="Arial" w:cs="Arial"/>
+          <w:sz w:val="24"/>
+          <w:szCs w:val="24"/>
+        </w:rPr>
+        <w:t>Bewegen</w:t>
+      </w:r>
+      <w:proofErr w:type="spellEnd"/>
+      <w:r>
+        <w:rPr>
+          <w:rFonts w:ascii="Arial" w:hAnsi="Arial" w:cs="Arial"/>
+          <w:sz w:val="24"/>
+          <w:szCs w:val="24"/>
+        </w:rPr>
+        <w:t xml:space="preserve"> in der Umgebung ermöglichen.</w:t>
+      </w:r>
+      <w:r>
+        <w:rPr>
+          <w:rStyle w:val="Funotenzeichen"/>
+          <w:rFonts w:ascii="Arial" w:hAnsi="Arial" w:cs="Arial"/>
+          <w:sz w:val="24"/>
+          <w:szCs w:val="24"/>
+        </w:rPr>
+        <w:footnoteReference w:id="4"/>
+      </w:r>
+      <w:r>
+        <w:rPr>
+          <w:rFonts w:ascii="Arial" w:hAnsi="Arial" w:cs="Arial"/>
+          <w:sz w:val="24"/>
+          <w:szCs w:val="24"/>
+        </w:rPr>
+        <w:t xml:space="preserve"> </w:t>
+      </w:r>
+      <w:r>
+        <w:rPr>
+          <w:rFonts w:ascii="Arial" w:hAnsi="Arial" w:cs="Arial"/>
+          <w:sz w:val="24"/>
+          <w:szCs w:val="24"/>
+        </w:rPr>
+        <w:t>Oft gibt es neben der Bildübertragung zusätzlich Datenhandschuhe, durch welche der Anwender sich in der virtuellen Umgebung frei bewegen und mit den vorhandenen Objekten interagieren kann.</w:t>
+      </w:r>
+      <w:r>
+        <w:rPr>
+          <w:rStyle w:val="Funotenzeichen"/>
+          <w:rFonts w:ascii="Arial" w:hAnsi="Arial" w:cs="Arial"/>
+          <w:sz w:val="24"/>
+          <w:szCs w:val="24"/>
+        </w:rPr>
+        <w:footnoteReference w:id="5"/>
+      </w:r>
+      <w:r>
+        <w:rPr>
+          <w:rFonts w:ascii="Arial" w:hAnsi="Arial" w:cs="Arial"/>
+          <w:sz w:val="24"/>
+          <w:szCs w:val="24"/>
+        </w:rPr>
+        <w:t xml:space="preserve"> Durch das Ermöglichen der </w:t>
+      </w:r>
+      <w:r>
+        <w:rPr>
+          <w:rFonts w:ascii="Arial" w:hAnsi="Arial" w:cs="Arial"/>
+          <w:sz w:val="24"/>
+          <w:szCs w:val="24"/>
+        </w:rPr>
+        <w:t xml:space="preserve">virtuellen </w:t>
+      </w:r>
+      <w:r>
+        <w:rPr>
+          <w:rFonts w:ascii="Arial" w:hAnsi="Arial" w:cs="Arial"/>
+          <w:sz w:val="24"/>
+          <w:szCs w:val="24"/>
+        </w:rPr>
+        <w:t>Interaktion wird der Effekt der Immersion erzeugt. Dieser beschreibt das vollständige Eintauchen in die virtuelle Realität und somit</w:t>
+      </w:r>
+      <w:r>
+        <w:rPr>
+          <w:rFonts w:ascii="Arial" w:hAnsi="Arial" w:cs="Arial"/>
+          <w:sz w:val="24"/>
+          <w:szCs w:val="24"/>
+        </w:rPr>
+        <w:t xml:space="preserve"> das Wahrnehmen der computergenerierten Wirklichkeit als reale Welt. Der Anwender taucht </w:t>
+      </w:r>
+      <w:r>
+        <w:rPr>
+          <w:rFonts w:ascii="Arial" w:hAnsi="Arial" w:cs="Arial"/>
+          <w:sz w:val="24"/>
+          <w:szCs w:val="24"/>
+        </w:rPr>
+        <w:t xml:space="preserve">somit </w:t>
+      </w:r>
+      <w:r>
+        <w:rPr>
+          <w:rFonts w:ascii="Arial" w:hAnsi="Arial" w:cs="Arial"/>
+          <w:sz w:val="24"/>
+          <w:szCs w:val="24"/>
+        </w:rPr>
+        <w:t xml:space="preserve">ganz </w:t>
+      </w:r>
+      <w:r>
+        <w:rPr>
+          <w:rFonts w:ascii="Arial" w:hAnsi="Arial" w:cs="Arial"/>
+          <w:sz w:val="24"/>
+          <w:szCs w:val="24"/>
+        </w:rPr>
+        <w:t xml:space="preserve">in die digital erstellte Umgebung ein und die Realität </w:t>
+      </w:r>
+      <w:r>
+        <w:rPr>
+          <w:rFonts w:ascii="Arial" w:hAnsi="Arial" w:cs="Arial"/>
+          <w:sz w:val="24"/>
+          <w:szCs w:val="24"/>
+        </w:rPr>
+        <w:t>sowie die Wahrnehmung der eigenen Person treten</w:t>
+      </w:r>
+      <w:r>
+        <w:rPr>
+          <w:rFonts w:ascii="Arial" w:hAnsi="Arial" w:cs="Arial"/>
+          <w:sz w:val="24"/>
+          <w:szCs w:val="24"/>
+        </w:rPr>
+        <w:t xml:space="preserve"> in den Hintergrund.</w:t>
+      </w:r>
+      <w:r>
+        <w:rPr>
+          <w:rStyle w:val="Funotenzeichen"/>
+          <w:rFonts w:ascii="Arial" w:hAnsi="Arial" w:cs="Arial"/>
+          <w:sz w:val="24"/>
+          <w:szCs w:val="24"/>
+        </w:rPr>
+        <w:footnoteReference w:id="6"/>
+      </w:r>
+      <w:r>
+        <w:rPr>
+          <w:rFonts w:ascii="Arial" w:hAnsi="Arial" w:cs="Arial"/>
+          <w:sz w:val="24"/>
+          <w:szCs w:val="24"/>
+        </w:rPr>
+        <w:t xml:space="preserve"> </w:t>
+      </w:r>
+    </w:p>
+    <w:p>
+      <w:pPr>
+        <w:spacing w:line="360" w:lineRule="auto"/>
+        <w:rPr>
+          <w:rFonts w:ascii="Arial" w:hAnsi="Arial" w:cs="Arial"/>
+          <w:sz w:val="24"/>
+          <w:szCs w:val="24"/>
+        </w:rPr>
+      </w:pPr>
+      <w:r>
+        <w:rPr>
+          <w:rFonts w:ascii="Arial" w:hAnsi="Arial" w:cs="Arial"/>
+          <w:sz w:val="24"/>
+          <w:szCs w:val="24"/>
+        </w:rPr>
+        <w:t xml:space="preserve">Abgegrenzt werden kann der Begriff von der verwandten </w:t>
+      </w:r>
+      <w:proofErr w:type="spellStart"/>
+      <w:r>
+        <w:rPr>
+          <w:rFonts w:ascii="Arial" w:hAnsi="Arial" w:cs="Arial"/>
+          <w:i/>
+          <w:sz w:val="24"/>
+          <w:szCs w:val="24"/>
+        </w:rPr>
+        <w:t>Augmented</w:t>
+      </w:r>
+      <w:proofErr w:type="spellEnd"/>
+      <w:r>
+        <w:rPr>
+          <w:rFonts w:ascii="Arial" w:hAnsi="Arial" w:cs="Arial"/>
+          <w:i/>
+          <w:sz w:val="24"/>
+          <w:szCs w:val="24"/>
+        </w:rPr>
+        <w:t xml:space="preserve"> Reality</w:t>
+      </w:r>
+      <w:r>
+        <w:rPr>
+          <w:rFonts w:ascii="Arial" w:hAnsi="Arial" w:cs="Arial"/>
+          <w:sz w:val="24"/>
+          <w:szCs w:val="24"/>
+        </w:rPr>
+        <w:t>. Diese kennzeichnet sich durch die Erweiterung der realen Welt durch digitale Objekte in Echtzeit. Im Gegensatz zur virtuellen Umgebung befindet sich d</w:t>
+      </w:r>
+      <w:r>
+        <w:rPr>
+          <w:rFonts w:ascii="Arial" w:hAnsi="Arial" w:cs="Arial"/>
+          <w:sz w:val="24"/>
+          <w:szCs w:val="24"/>
+        </w:rPr>
+        <w:t>er Anwender in der Realität, die durch virtuelle Informationen erweitert wird, bei der Virtual Reality hingegen wird die ganze Umgebung virtuell dargestellt.</w:t>
+      </w:r>
+      <w:r>
+        <w:rPr>
+          <w:rStyle w:val="Funotenzeichen"/>
+          <w:rFonts w:ascii="Arial" w:hAnsi="Arial" w:cs="Arial"/>
+          <w:sz w:val="24"/>
+          <w:szCs w:val="24"/>
+        </w:rPr>
+        <w:footnoteReference w:id="7"/>
+      </w:r>
+    </w:p>
+    <w:p>
+      <w:pPr>
+        <w:rPr>
+          <w:rFonts w:ascii="Arial" w:hAnsi="Arial" w:cs="Arial"/>
+          <w:sz w:val="24"/>
+          <w:szCs w:val="24"/>
+        </w:rPr>
+      </w:pPr>
+      <w:r>
+        <w:rPr>
+          <w:rFonts w:ascii="Arial" w:hAnsi="Arial" w:cs="Arial"/>
+          <w:sz w:val="24"/>
+          <w:szCs w:val="24"/>
+        </w:rPr>
+        <w:br w:type="page"/>
+      </w:r>
+    </w:p>
+    <w:p>
+      <w:pPr>
+        <w:pStyle w:val="berschrift1"/>
+      </w:pPr>
+      <w:r>
+        <w:lastRenderedPageBreak/>
+        <w:t>Unity</w:t>
+      </w:r>
+    </w:p>
+    <w:p>
+      <w:pPr>
+        <w:spacing w:line="360" w:lineRule="auto"/>
+        <w:rPr>
+          <w:rFonts w:ascii="Arial" w:hAnsi="Arial" w:cs="Arial"/>
+          <w:sz w:val="24"/>
+          <w:szCs w:val="24"/>
+        </w:rPr>
+      </w:pPr>
+      <w:r>
+        <w:rPr>
+          <w:rFonts w:ascii="Arial" w:hAnsi="Arial" w:cs="Arial"/>
+          <w:sz w:val="24"/>
+          <w:szCs w:val="24"/>
+        </w:rPr>
+        <w:t xml:space="preserve">Die Software </w:t>
+      </w:r>
+      <w:r>
+        <w:rPr>
+          <w:rFonts w:ascii="Arial" w:hAnsi="Arial" w:cs="Arial"/>
+          <w:i/>
+          <w:sz w:val="24"/>
+          <w:szCs w:val="24"/>
+        </w:rPr>
+        <w:t>Unity</w:t>
+      </w:r>
+      <w:r>
+        <w:rPr>
+          <w:rFonts w:ascii="Arial" w:hAnsi="Arial" w:cs="Arial"/>
+          <w:i/>
+          <w:sz w:val="24"/>
+          <w:szCs w:val="24"/>
+        </w:rPr>
+        <w:t xml:space="preserve"> </w:t>
+      </w:r>
+      <w:r>
+        <w:rPr>
+          <w:rFonts w:ascii="Arial" w:hAnsi="Arial" w:cs="Arial"/>
+          <w:sz w:val="24"/>
+          <w:szCs w:val="24"/>
+        </w:rPr>
+        <w:t>ist eine Game-Engine, die „</w:t>
+      </w:r>
+      <w:r>
+        <w:rPr>
+          <w:rFonts w:ascii="Arial" w:hAnsi="Arial" w:cs="Arial"/>
+          <w:sz w:val="24"/>
+          <w:szCs w:val="24"/>
+        </w:rPr>
+        <w:t>Spieleersteller mit dem notwendigen Satz von Funktionen versorgt, um schnell und effizient Spiele erstellen zu können</w:t>
+      </w:r>
+      <w:r>
+        <w:rPr>
+          <w:rFonts w:ascii="Arial" w:hAnsi="Arial" w:cs="Arial"/>
+          <w:sz w:val="24"/>
+          <w:szCs w:val="24"/>
+        </w:rPr>
+        <w:t xml:space="preserve">“ </w:t>
+      </w:r>
+      <w:r>
+        <w:rPr>
+          <w:rStyle w:val="Funotenzeichen"/>
+          <w:rFonts w:ascii="Arial" w:hAnsi="Arial" w:cs="Arial"/>
+          <w:sz w:val="24"/>
+          <w:szCs w:val="24"/>
+        </w:rPr>
+        <w:footnoteReference w:id="8"/>
+      </w:r>
+      <w:r>
+        <w:rPr>
+          <w:rFonts w:ascii="Arial" w:hAnsi="Arial" w:cs="Arial"/>
+          <w:sz w:val="24"/>
+          <w:szCs w:val="24"/>
+        </w:rPr>
+        <w:t>. Game-</w:t>
+      </w:r>
+      <w:proofErr w:type="spellStart"/>
+      <w:r>
+        <w:rPr>
+          <w:rFonts w:ascii="Arial" w:hAnsi="Arial" w:cs="Arial"/>
+          <w:sz w:val="24"/>
+          <w:szCs w:val="24"/>
+        </w:rPr>
+        <w:t>Engines</w:t>
+      </w:r>
+      <w:proofErr w:type="spellEnd"/>
+      <w:r>
+        <w:rPr>
+          <w:rFonts w:ascii="Arial" w:hAnsi="Arial" w:cs="Arial"/>
+          <w:sz w:val="24"/>
+          <w:szCs w:val="24"/>
+        </w:rPr>
+        <w:t xml:space="preserve"> bieten das Gerüst für die Entwicklung von 2D- sowie 3D-Spielen</w:t>
+      </w:r>
+      <w:r>
+        <w:rPr>
+          <w:rFonts w:ascii="Arial" w:hAnsi="Arial" w:cs="Arial"/>
+          <w:sz w:val="24"/>
+          <w:szCs w:val="24"/>
+        </w:rPr>
+        <w:t xml:space="preserve"> oder App-Szenen</w:t>
+      </w:r>
+      <w:r>
+        <w:rPr>
+          <w:rFonts w:ascii="Arial" w:hAnsi="Arial" w:cs="Arial"/>
+          <w:sz w:val="24"/>
+          <w:szCs w:val="24"/>
+        </w:rPr>
+        <w:t>. Unity bietet Ressourcen, wie zum Beispiel Grafiken oder Audio-Dateien, um grafische Oberfläche</w:t>
+      </w:r>
+      <w:r>
+        <w:rPr>
+          <w:rFonts w:ascii="Arial" w:hAnsi="Arial" w:cs="Arial"/>
+          <w:sz w:val="24"/>
+          <w:szCs w:val="24"/>
+        </w:rPr>
+        <w:t>n</w:t>
+      </w:r>
+      <w:r>
+        <w:rPr>
+          <w:rFonts w:ascii="Arial" w:hAnsi="Arial" w:cs="Arial"/>
+          <w:sz w:val="24"/>
+          <w:szCs w:val="24"/>
+        </w:rPr>
+        <w:t xml:space="preserve"> zu entwerfen. Zusätzlich zu den von Unity angebotenen Ressourcen, können 3D-Modelle von Maya oder Photoshop importiert werden. Weiterhin können beispielsweise Animationen, Beleuchtungen und Sound-Effekte zu den Szenen hinzugefügt werden. </w:t>
+      </w:r>
+      <w:r>
+        <w:rPr>
+          <w:rFonts w:ascii="Arial" w:hAnsi="Arial" w:cs="Arial"/>
+          <w:sz w:val="24"/>
+          <w:szCs w:val="24"/>
+        </w:rPr>
+        <w:t xml:space="preserve">Ein wichtiges Feature des Software-Tools ist das </w:t>
+      </w:r>
+      <w:proofErr w:type="spellStart"/>
+      <w:r>
+        <w:rPr>
+          <w:rFonts w:ascii="Arial" w:hAnsi="Arial" w:cs="Arial"/>
+          <w:sz w:val="24"/>
+          <w:szCs w:val="24"/>
+        </w:rPr>
+        <w:t>Skripting</w:t>
+      </w:r>
+      <w:proofErr w:type="spellEnd"/>
+      <w:r>
+        <w:rPr>
+          <w:rFonts w:ascii="Arial" w:hAnsi="Arial" w:cs="Arial"/>
+          <w:sz w:val="24"/>
+          <w:szCs w:val="24"/>
+        </w:rPr>
+        <w:t xml:space="preserve">. Scripts ermöglichen es, dem Spiele-Entwickler die Logik von den Komponenten des Spiels zu definieren. Unity vereinfacht die Entwicklung, indem es vordefinierte Scripts anbietet, die beispielsweise das Umschauen des Operators in dem virtuellen Raum durch eine VR-Brille ermöglicht. </w:t>
+      </w:r>
+      <w:r>
+        <w:rPr>
+          <w:rStyle w:val="Funotenzeichen"/>
+          <w:rFonts w:ascii="Arial" w:hAnsi="Arial" w:cs="Arial"/>
+          <w:sz w:val="24"/>
+          <w:szCs w:val="24"/>
+        </w:rPr>
+        <w:footnoteReference w:id="9"/>
+      </w:r>
+    </w:p>
+    <w:p>
+      <w:pPr>
+        <w:spacing w:line="360" w:lineRule="auto"/>
+        <w:rPr>
+          <w:rFonts w:ascii="Arial" w:hAnsi="Arial" w:cs="Arial"/>
+          <w:sz w:val="24"/>
+          <w:szCs w:val="24"/>
+        </w:rPr>
+      </w:pPr>
+      <w:r>
+        <w:rPr>
+          <w:rFonts w:ascii="Arial" w:hAnsi="Arial" w:cs="Arial"/>
+          <w:sz w:val="24"/>
+          <w:szCs w:val="24"/>
+        </w:rPr>
+        <w:t>Bild Oberfläche</w:t>
+      </w:r>
+      <w:r>
+        <w:rPr>
+          <w:rFonts w:ascii="Arial" w:hAnsi="Arial" w:cs="Arial"/>
+          <w:sz w:val="24"/>
+          <w:szCs w:val="24"/>
+        </w:rPr>
+        <w:t>, Erklärung Game Object</w:t>
+      </w:r>
+      <w:bookmarkStart w:id="0" w:name="_GoBack"/>
+      <w:bookmarkEnd w:id="0"/>
+    </w:p>
+    <w:p>
+      <w:pPr>
+        <w:spacing w:line="360" w:lineRule="auto"/>
+        <w:rPr>
+          <w:rFonts w:ascii="Arial" w:hAnsi="Arial" w:cs="Arial"/>
+          <w:sz w:val="24"/>
+          <w:szCs w:val="24"/>
+        </w:rPr>
+      </w:pPr>
+      <w:r>
+        <w:rPr>
+          <w:rFonts w:ascii="Arial" w:hAnsi="Arial" w:cs="Arial"/>
+          <w:sz w:val="24"/>
+          <w:szCs w:val="24"/>
+        </w:rPr>
+        <w:t>https://msdn.microsoft.com/de-de/magazine/dn759441.aspx</w:t>
       </w:r>
     </w:p>
     <w:sectPr>
@@ -411,9 +1230,340 @@
 </w:document>
 </file>
 
+<file path=word/endnotes.xml><?xml version="1.0" encoding="utf-8"?>
+<w:endnotes xmlns:wpc="http://schemas.microsoft.com/office/word/2010/wordprocessingCanvas" xmlns:cx="http://schemas.microsoft.com/office/drawing/2014/chartex" xmlns:cx1="http://schemas.microsoft.com/office/drawing/2015/9/8/chartex" xmlns:cx2="http://schemas.microsoft.com/office/drawing/2015/10/21/chartex" xmlns:cx3="http://schemas.microsoft.com/office/drawing/2016/5/9/chartex" xmlns:cx4="http://schemas.microsoft.com/office/drawing/2016/5/10/chartex" xmlns:cx5="http://schemas.microsoft.com/office/drawing/2016/5/11/chartex" xmlns:cx6="http://schemas.microsoft.com/office/drawing/2016/5/12/chartex" xmlns:cx7="http://schemas.microsoft.com/office/drawing/2016/5/13/chartex" xmlns:cx8="http://schemas.microsoft.com/office/drawing/2016/5/14/chartex" xmlns:mc="http://schemas.openxmlformats.org/markup-compatibility/2006" xmlns:aink="http://schemas.microsoft.com/office/drawing/2016/ink" xmlns:am3d="http://schemas.microsoft.com/office/drawing/2017/model3d" xmlns:o="urn:schemas-microsoft-com:office:office" xmlns:r="http://schemas.openxmlformats.org/officeDocument/2006/relationships" xmlns:m="http://schemas.openxmlformats.org/officeDocument/2006/math" xmlns:v="urn:schemas-microsoft-com:vml" xmlns:wp14="http://schemas.microsoft.com/office/word/2010/wordprocessingDrawing" xmlns:wp="http://schemas.openxmlformats.org/drawingml/2006/wordprocessingDrawing" xmlns:w10="urn:schemas-microsoft-com:office:word" xmlns:w="http://schemas.openxmlformats.org/wordprocessingml/2006/main" xmlns:w14="http://schemas.microsoft.com/office/word/2010/wordml" xmlns:w15="http://schemas.microsoft.com/office/word/2012/wordml" xmlns:w16cid="http://schemas.microsoft.com/office/word/2016/wordml/cid" xmlns:w16se="http://schemas.microsoft.com/office/word/2015/wordml/symex" xmlns:wpg="http://schemas.microsoft.com/office/word/2010/wordprocessingGroup" xmlns:wpi="http://schemas.microsoft.com/office/word/2010/wordprocessingInk" xmlns:wne="http://schemas.microsoft.com/office/word/2006/wordml" xmlns:wps="http://schemas.microsoft.com/office/word/2010/wordprocessingShape" mc:Ignorable="w14 w15 w16se w16cid wp14">
+  <w:endnote w:type="separator" w:id="-1">
+    <w:p>
+      <w:pPr>
+        <w:spacing w:after="0" w:line="240" w:lineRule="auto"/>
+      </w:pPr>
+      <w:r>
+        <w:separator/>
+      </w:r>
+    </w:p>
+  </w:endnote>
+  <w:endnote w:type="continuationSeparator" w:id="0">
+    <w:p>
+      <w:pPr>
+        <w:spacing w:after="0" w:line="240" w:lineRule="auto"/>
+      </w:pPr>
+      <w:r>
+        <w:continuationSeparator/>
+      </w:r>
+    </w:p>
+  </w:endnote>
+</w:endnotes>
+</file>
+
+<file path=word/footnotes.xml><?xml version="1.0" encoding="utf-8"?>
+<w:footnotes xmlns:wpc="http://schemas.microsoft.com/office/word/2010/wordprocessingCanvas" xmlns:cx="http://schemas.microsoft.com/office/drawing/2014/chartex" xmlns:cx1="http://schemas.microsoft.com/office/drawing/2015/9/8/chartex" xmlns:cx2="http://schemas.microsoft.com/office/drawing/2015/10/21/chartex" xmlns:cx3="http://schemas.microsoft.com/office/drawing/2016/5/9/chartex" xmlns:cx4="http://schemas.microsoft.com/office/drawing/2016/5/10/chartex" xmlns:cx5="http://schemas.microsoft.com/office/drawing/2016/5/11/chartex" xmlns:cx6="http://schemas.microsoft.com/office/drawing/2016/5/12/chartex" xmlns:cx7="http://schemas.microsoft.com/office/drawing/2016/5/13/chartex" xmlns:cx8="http://schemas.microsoft.com/office/drawing/2016/5/14/chartex" xmlns:mc="http://schemas.openxmlformats.org/markup-compatibility/2006" xmlns:aink="http://schemas.microsoft.com/office/drawing/2016/ink" xmlns:am3d="http://schemas.microsoft.com/office/drawing/2017/model3d" xmlns:o="urn:schemas-microsoft-com:office:office" xmlns:r="http://schemas.openxmlformats.org/officeDocument/2006/relationships" xmlns:m="http://schemas.openxmlformats.org/officeDocument/2006/math" xmlns:v="urn:schemas-microsoft-com:vml" xmlns:wp14="http://schemas.microsoft.com/office/word/2010/wordprocessingDrawing" xmlns:wp="http://schemas.openxmlformats.org/drawingml/2006/wordprocessingDrawing" xmlns:w10="urn:schemas-microsoft-com:office:word" xmlns:w="http://schemas.openxmlformats.org/wordprocessingml/2006/main" xmlns:w14="http://schemas.microsoft.com/office/word/2010/wordml" xmlns:w15="http://schemas.microsoft.com/office/word/2012/wordml" xmlns:w16cid="http://schemas.microsoft.com/office/word/2016/wordml/cid" xmlns:w16se="http://schemas.microsoft.com/office/word/2015/wordml/symex" xmlns:wpg="http://schemas.microsoft.com/office/word/2010/wordprocessingGroup" xmlns:wpi="http://schemas.microsoft.com/office/word/2010/wordprocessingInk" xmlns:wne="http://schemas.microsoft.com/office/word/2006/wordml" xmlns:wps="http://schemas.microsoft.com/office/word/2010/wordprocessingShape" mc:Ignorable="w14 w15 w16se w16cid wp14">
+  <w:footnote w:type="separator" w:id="-1">
+    <w:p>
+      <w:pPr>
+        <w:spacing w:after="0" w:line="240" w:lineRule="auto"/>
+      </w:pPr>
+      <w:r>
+        <w:separator/>
+      </w:r>
+    </w:p>
+  </w:footnote>
+  <w:footnote w:type="continuationSeparator" w:id="0">
+    <w:p>
+      <w:pPr>
+        <w:spacing w:after="0" w:line="240" w:lineRule="auto"/>
+      </w:pPr>
+      <w:r>
+        <w:continuationSeparator/>
+      </w:r>
+    </w:p>
+  </w:footnote>
+  <w:footnote w:id="1">
+    <w:p>
+      <w:pPr>
+        <w:pStyle w:val="Funotentext"/>
+      </w:pPr>
+      <w:r>
+        <w:rPr>
+          <w:rStyle w:val="Funotenzeichen"/>
+        </w:rPr>
+        <w:footnoteRef/>
+      </w:r>
+      <w:r>
+        <w:t xml:space="preserve"> Vgl. </w:t>
+      </w:r>
+      <w:r>
+        <w:t>https://www.dlr.de/desktopdefault.aspx/tabid-3228/5011_read-26483/5011_page-2/</w:t>
+      </w:r>
+    </w:p>
+  </w:footnote>
+  <w:footnote w:id="2">
+    <w:p>
+      <w:pPr>
+        <w:pStyle w:val="Funotentext"/>
+      </w:pPr>
+      <w:r>
+        <w:rPr>
+          <w:rStyle w:val="Funotenzeichen"/>
+        </w:rPr>
+        <w:footnoteRef/>
+      </w:r>
+      <w:r>
+        <w:t xml:space="preserve"> Vgl. </w:t>
+      </w:r>
+      <w:r>
+        <w:t>https://www.zukunftsinstitut.de/artikel/virtual-reality-die-erschaffung-neuer-welten/</w:t>
+      </w:r>
+    </w:p>
+  </w:footnote>
+  <w:footnote w:id="3">
+    <w:p>
+      <w:pPr>
+        <w:pStyle w:val="Funotentext"/>
+      </w:pPr>
+      <w:r>
+        <w:rPr>
+          <w:rStyle w:val="Funotenzeichen"/>
+        </w:rPr>
+        <w:footnoteRef/>
+      </w:r>
+      <w:r>
+        <w:t xml:space="preserve"> Vgl. </w:t>
+      </w:r>
+      <w:r>
+        <w:t>https://wirtschaftslexikon.gabler.de/definition/virtuelle-realitaet-54243</w:t>
+      </w:r>
+    </w:p>
+  </w:footnote>
+  <w:footnote w:id="4">
+    <w:p>
+      <w:pPr>
+        <w:pStyle w:val="Funotentext"/>
+      </w:pPr>
+      <w:r>
+        <w:rPr>
+          <w:rStyle w:val="Funotenzeichen"/>
+        </w:rPr>
+        <w:footnoteRef/>
+      </w:r>
+      <w:r>
+        <w:t xml:space="preserve"> Vgl. </w:t>
+      </w:r>
+      <w:r>
+        <w:t>https://www.zukunftsinstitut.de/artikel/virtual-reality-die-erschaffung-neuer-welten/</w:t>
+      </w:r>
+    </w:p>
+  </w:footnote>
+  <w:footnote w:id="5">
+    <w:p>
+      <w:pPr>
+        <w:pStyle w:val="Funotentext"/>
+      </w:pPr>
+      <w:r>
+        <w:rPr>
+          <w:rStyle w:val="Funotenzeichen"/>
+        </w:rPr>
+        <w:footnoteRef/>
+      </w:r>
+      <w:r>
+        <w:t xml:space="preserve"> Vgl. </w:t>
+      </w:r>
+      <w:r>
+        <w:t>https://wirtschaftslexikon.gabler.de/definition/virtuelle-realitaet-54243</w:t>
+      </w:r>
+    </w:p>
+  </w:footnote>
+  <w:footnote w:id="6">
+    <w:p>
+      <w:pPr>
+        <w:pStyle w:val="Funotentext"/>
+      </w:pPr>
+      <w:r>
+        <w:rPr>
+          <w:rStyle w:val="Funotenzeichen"/>
+        </w:rPr>
+        <w:footnoteRef/>
+      </w:r>
+      <w:r>
+        <w:t xml:space="preserve"> Vgl. </w:t>
+      </w:r>
+      <w:r>
+        <w:t>http://www.inztitut.de/blog/glossar/immersion/</w:t>
+      </w:r>
+    </w:p>
+  </w:footnote>
+  <w:footnote w:id="7">
+    <w:p>
+      <w:pPr>
+        <w:pStyle w:val="Funotentext"/>
+      </w:pPr>
+      <w:r>
+        <w:rPr>
+          <w:rStyle w:val="Funotenzeichen"/>
+        </w:rPr>
+        <w:footnoteRef/>
+      </w:r>
+      <w:r>
+        <w:t xml:space="preserve"> Vgl. </w:t>
+      </w:r>
+      <w:r>
+        <w:t>https://www.virtual-reality-magazin.de/themen/augmented-reality-vr</w:t>
+      </w:r>
+    </w:p>
+  </w:footnote>
+  <w:footnote w:id="8">
+    <w:p>
+      <w:pPr>
+        <w:pStyle w:val="Funotentext"/>
+      </w:pPr>
+      <w:r>
+        <w:rPr>
+          <w:rStyle w:val="Funotenzeichen"/>
+        </w:rPr>
+        <w:footnoteRef/>
+      </w:r>
+      <w:r>
+        <w:t xml:space="preserve"> Siehe</w:t>
+      </w:r>
+      <w:r>
+        <w:t xml:space="preserve"> https://unity3d.com/de/what-is-a-game-engine</w:t>
+      </w:r>
+    </w:p>
+  </w:footnote>
+  <w:footnote w:id="9">
+    <w:p>
+      <w:pPr>
+        <w:pStyle w:val="Funotentext"/>
+      </w:pPr>
+      <w:r>
+        <w:rPr>
+          <w:rStyle w:val="Funotenzeichen"/>
+        </w:rPr>
+        <w:footnoteRef/>
+      </w:r>
+      <w:r>
+        <w:t xml:space="preserve"> Vgl. Ebenda</w:t>
+      </w:r>
+    </w:p>
+  </w:footnote>
+</w:footnotes>
+</file>
+
 <file path=word/numbering.xml><?xml version="1.0" encoding="utf-8"?>
 <w:numbering xmlns:wpc="http://schemas.microsoft.com/office/word/2010/wordprocessingCanvas" xmlns:cx="http://schemas.microsoft.com/office/drawing/2014/chartex" xmlns:cx1="http://schemas.microsoft.com/office/drawing/2015/9/8/chartex" xmlns:cx2="http://schemas.microsoft.com/office/drawing/2015/10/21/chartex" xmlns:cx3="http://schemas.microsoft.com/office/drawing/2016/5/9/chartex" xmlns:cx4="http://schemas.microsoft.com/office/drawing/2016/5/10/chartex" xmlns:cx5="http://schemas.microsoft.com/office/drawing/2016/5/11/chartex" xmlns:cx6="http://schemas.microsoft.com/office/drawing/2016/5/12/chartex" xmlns:cx7="http://schemas.microsoft.com/office/drawing/2016/5/13/chartex" xmlns:cx8="http://schemas.microsoft.com/office/drawing/2016/5/14/chartex" xmlns:mc="http://schemas.openxmlformats.org/markup-compatibility/2006" xmlns:aink="http://schemas.microsoft.com/office/drawing/2016/ink" xmlns:am3d="http://schemas.microsoft.com/office/drawing/2017/model3d" xmlns:o="urn:schemas-microsoft-com:office:office" xmlns:r="http://schemas.openxmlformats.org/officeDocument/2006/relationships" xmlns:m="http://schemas.openxmlformats.org/officeDocument/2006/math" xmlns:v="urn:schemas-microsoft-com:vml" xmlns:wp14="http://schemas.microsoft.com/office/word/2010/wordprocessingDrawing" xmlns:wp="http://schemas.openxmlformats.org/drawingml/2006/wordprocessingDrawing" xmlns:w10="urn:schemas-microsoft-com:office:word" xmlns:w="http://schemas.openxmlformats.org/wordprocessingml/2006/main" xmlns:w14="http://schemas.microsoft.com/office/word/2010/wordml" xmlns:w15="http://schemas.microsoft.com/office/word/2012/wordml" xmlns:w16cid="http://schemas.microsoft.com/office/word/2016/wordml/cid" xmlns:w16se="http://schemas.microsoft.com/office/word/2015/wordml/symex" xmlns:wpg="http://schemas.microsoft.com/office/word/2010/wordprocessingGroup" xmlns:wpi="http://schemas.microsoft.com/office/word/2010/wordprocessingInk" xmlns:wne="http://schemas.microsoft.com/office/word/2006/wordml" xmlns:wps="http://schemas.microsoft.com/office/word/2010/wordprocessingShape" mc:Ignorable="w14 w15 w16se w16cid wp14">
   <w:abstractNum w:abstractNumId="0" w15:restartNumberingAfterBreak="0">
+    <w:nsid w:val="01DB529B"/>
+    <w:multiLevelType w:val="hybridMultilevel"/>
+    <w:tmpl w:val="CA3A9AD2"/>
+    <w:lvl w:ilvl="0" w:tplc="363C087C">
+      <w:start w:val="6"/>
+      <w:numFmt w:val="bullet"/>
+      <w:lvlText w:val="-"/>
+      <w:lvlJc w:val="left"/>
+      <w:pPr>
+        <w:ind w:left="720" w:hanging="360"/>
+      </w:pPr>
+      <w:rPr>
+        <w:rFonts w:ascii="Arial" w:eastAsiaTheme="minorHAnsi" w:hAnsi="Arial" w:cs="Arial" w:hint="default"/>
+      </w:rPr>
+    </w:lvl>
+    <w:lvl w:ilvl="1" w:tplc="04070003" w:tentative="1">
+      <w:start w:val="1"/>
+      <w:numFmt w:val="bullet"/>
+      <w:lvlText w:val="o"/>
+      <w:lvlJc w:val="left"/>
+      <w:pPr>
+        <w:ind w:left="1440" w:hanging="360"/>
+      </w:pPr>
+      <w:rPr>
+        <w:rFonts w:ascii="Courier New" w:hAnsi="Courier New" w:cs="Courier New" w:hint="default"/>
+      </w:rPr>
+    </w:lvl>
+    <w:lvl w:ilvl="2" w:tplc="04070005" w:tentative="1">
+      <w:start w:val="1"/>
+      <w:numFmt w:val="bullet"/>
+      <w:lvlText w:val=""/>
+      <w:lvlJc w:val="left"/>
+      <w:pPr>
+        <w:ind w:left="2160" w:hanging="360"/>
+      </w:pPr>
+      <w:rPr>
+        <w:rFonts w:ascii="Wingdings" w:hAnsi="Wingdings" w:hint="default"/>
+      </w:rPr>
+    </w:lvl>
+    <w:lvl w:ilvl="3" w:tplc="04070001" w:tentative="1">
+      <w:start w:val="1"/>
+      <w:numFmt w:val="bullet"/>
+      <w:lvlText w:val=""/>
+      <w:lvlJc w:val="left"/>
+      <w:pPr>
+        <w:ind w:left="2880" w:hanging="360"/>
+      </w:pPr>
+      <w:rPr>
+        <w:rFonts w:ascii="Symbol" w:hAnsi="Symbol" w:hint="default"/>
+      </w:rPr>
+    </w:lvl>
+    <w:lvl w:ilvl="4" w:tplc="04070003" w:tentative="1">
+      <w:start w:val="1"/>
+      <w:numFmt w:val="bullet"/>
+      <w:lvlText w:val="o"/>
+      <w:lvlJc w:val="left"/>
+      <w:pPr>
+        <w:ind w:left="3600" w:hanging="360"/>
+      </w:pPr>
+      <w:rPr>
+        <w:rFonts w:ascii="Courier New" w:hAnsi="Courier New" w:cs="Courier New" w:hint="default"/>
+      </w:rPr>
+    </w:lvl>
+    <w:lvl w:ilvl="5" w:tplc="04070005" w:tentative="1">
+      <w:start w:val="1"/>
+      <w:numFmt w:val="bullet"/>
+      <w:lvlText w:val=""/>
+      <w:lvlJc w:val="left"/>
+      <w:pPr>
+        <w:ind w:left="4320" w:hanging="360"/>
+      </w:pPr>
+      <w:rPr>
+        <w:rFonts w:ascii="Wingdings" w:hAnsi="Wingdings" w:hint="default"/>
+      </w:rPr>
+    </w:lvl>
+    <w:lvl w:ilvl="6" w:tplc="04070001" w:tentative="1">
+      <w:start w:val="1"/>
+      <w:numFmt w:val="bullet"/>
+      <w:lvlText w:val=""/>
+      <w:lvlJc w:val="left"/>
+      <w:pPr>
+        <w:ind w:left="5040" w:hanging="360"/>
+      </w:pPr>
+      <w:rPr>
+        <w:rFonts w:ascii="Symbol" w:hAnsi="Symbol" w:hint="default"/>
+      </w:rPr>
+    </w:lvl>
+    <w:lvl w:ilvl="7" w:tplc="04070003" w:tentative="1">
+      <w:start w:val="1"/>
+      <w:numFmt w:val="bullet"/>
+      <w:lvlText w:val="o"/>
+      <w:lvlJc w:val="left"/>
+      <w:pPr>
+        <w:ind w:left="5760" w:hanging="360"/>
+      </w:pPr>
+      <w:rPr>
+        <w:rFonts w:ascii="Courier New" w:hAnsi="Courier New" w:cs="Courier New" w:hint="default"/>
+      </w:rPr>
+    </w:lvl>
+    <w:lvl w:ilvl="8" w:tplc="04070005" w:tentative="1">
+      <w:start w:val="1"/>
+      <w:numFmt w:val="bullet"/>
+      <w:lvlText w:val=""/>
+      <w:lvlJc w:val="left"/>
+      <w:pPr>
+        <w:ind w:left="6480" w:hanging="360"/>
+      </w:pPr>
+      <w:rPr>
+        <w:rFonts w:ascii="Wingdings" w:hAnsi="Wingdings" w:hint="default"/>
+      </w:rPr>
+    </w:lvl>
+  </w:abstractNum>
+  <w:abstractNum w:abstractNumId="1" w15:restartNumberingAfterBreak="0">
     <w:nsid w:val="3F282D74"/>
     <w:multiLevelType w:val="hybridMultilevel"/>
     <w:tmpl w:val="4468A158"/>
@@ -499,7 +1649,7 @@
       </w:pPr>
     </w:lvl>
   </w:abstractNum>
-  <w:abstractNum w:abstractNumId="1" w15:restartNumberingAfterBreak="0">
+  <w:abstractNum w:abstractNumId="2" w15:restartNumberingAfterBreak="0">
     <w:nsid w:val="4EEA2F86"/>
     <w:multiLevelType w:val="hybridMultilevel"/>
     <w:tmpl w:val="0F661D86"/>
@@ -589,10 +1739,13 @@
     </w:lvl>
   </w:abstractNum>
   <w:num w:numId="1">
-    <w:abstractNumId w:val="0"/>
+    <w:abstractNumId w:val="1"/>
   </w:num>
   <w:num w:numId="2">
-    <w:abstractNumId w:val="1"/>
+    <w:abstractNumId w:val="2"/>
+  </w:num>
+  <w:num w:numId="3">
+    <w:abstractNumId w:val="0"/>
   </w:num>
 </w:numbering>
 </file>
@@ -995,6 +2148,71 @@
     <w:name w:val="Normal"/>
     <w:qFormat/>
   </w:style>
+  <w:style w:type="paragraph" w:styleId="berschrift1">
+    <w:name w:val="heading 1"/>
+    <w:basedOn w:val="Standard"/>
+    <w:next w:val="Standard"/>
+    <w:link w:val="berschrift1Zchn"/>
+    <w:uiPriority w:val="9"/>
+    <w:qFormat/>
+    <w:rsid w:val="00E8796E"/>
+    <w:pPr>
+      <w:keepNext/>
+      <w:keepLines/>
+      <w:spacing w:before="240" w:after="0"/>
+      <w:outlineLvl w:val="0"/>
+    </w:pPr>
+    <w:rPr>
+      <w:rFonts w:asciiTheme="majorHAnsi" w:eastAsiaTheme="majorEastAsia" w:hAnsiTheme="majorHAnsi" w:cstheme="majorBidi"/>
+      <w:color w:val="2F5496" w:themeColor="accent1" w:themeShade="BF"/>
+      <w:sz w:val="32"/>
+      <w:szCs w:val="32"/>
+    </w:rPr>
+  </w:style>
+  <w:style w:type="paragraph" w:styleId="berschrift2">
+    <w:name w:val="heading 2"/>
+    <w:basedOn w:val="Standard"/>
+    <w:next w:val="Standard"/>
+    <w:link w:val="berschrift2Zchn"/>
+    <w:uiPriority w:val="9"/>
+    <w:unhideWhenUsed/>
+    <w:qFormat/>
+    <w:rsid w:val="00E8796E"/>
+    <w:pPr>
+      <w:keepNext/>
+      <w:keepLines/>
+      <w:spacing w:before="40" w:after="0"/>
+      <w:outlineLvl w:val="1"/>
+    </w:pPr>
+    <w:rPr>
+      <w:rFonts w:asciiTheme="majorHAnsi" w:eastAsiaTheme="majorEastAsia" w:hAnsiTheme="majorHAnsi" w:cstheme="majorBidi"/>
+      <w:color w:val="2F5496" w:themeColor="accent1" w:themeShade="BF"/>
+      <w:sz w:val="26"/>
+      <w:szCs w:val="26"/>
+    </w:rPr>
+  </w:style>
+  <w:style w:type="paragraph" w:styleId="berschrift3">
+    <w:name w:val="heading 3"/>
+    <w:basedOn w:val="Standard"/>
+    <w:next w:val="Standard"/>
+    <w:link w:val="berschrift3Zchn"/>
+    <w:uiPriority w:val="9"/>
+    <w:unhideWhenUsed/>
+    <w:qFormat/>
+    <w:rsid w:val="00E8796E"/>
+    <w:pPr>
+      <w:keepNext/>
+      <w:keepLines/>
+      <w:spacing w:before="40" w:after="0"/>
+      <w:outlineLvl w:val="2"/>
+    </w:pPr>
+    <w:rPr>
+      <w:rFonts w:asciiTheme="majorHAnsi" w:eastAsiaTheme="majorEastAsia" w:hAnsiTheme="majorHAnsi" w:cstheme="majorBidi"/>
+      <w:color w:val="1F3763" w:themeColor="accent1" w:themeShade="7F"/>
+      <w:sz w:val="24"/>
+      <w:szCs w:val="24"/>
+    </w:rPr>
+  </w:style>
   <w:style w:type="character" w:default="1" w:styleId="Absatz-Standardschriftart">
     <w:name w:val="Default Paragraph Font"/>
     <w:uiPriority w:val="1"/>
@@ -1066,6 +2284,113 @@
       <w:ind w:left="720"/>
       <w:contextualSpacing/>
     </w:pPr>
+  </w:style>
+  <w:style w:type="character" w:customStyle="1" w:styleId="berschrift1Zchn">
+    <w:name w:val="Überschrift 1 Zchn"/>
+    <w:basedOn w:val="Absatz-Standardschriftart"/>
+    <w:link w:val="berschrift1"/>
+    <w:uiPriority w:val="9"/>
+    <w:rsid w:val="00E8796E"/>
+    <w:rPr>
+      <w:rFonts w:asciiTheme="majorHAnsi" w:eastAsiaTheme="majorEastAsia" w:hAnsiTheme="majorHAnsi" w:cstheme="majorBidi"/>
+      <w:color w:val="2F5496" w:themeColor="accent1" w:themeShade="BF"/>
+      <w:sz w:val="32"/>
+      <w:szCs w:val="32"/>
+    </w:rPr>
+  </w:style>
+  <w:style w:type="character" w:customStyle="1" w:styleId="berschrift2Zchn">
+    <w:name w:val="Überschrift 2 Zchn"/>
+    <w:basedOn w:val="Absatz-Standardschriftart"/>
+    <w:link w:val="berschrift2"/>
+    <w:uiPriority w:val="9"/>
+    <w:rsid w:val="00E8796E"/>
+    <w:rPr>
+      <w:rFonts w:asciiTheme="majorHAnsi" w:eastAsiaTheme="majorEastAsia" w:hAnsiTheme="majorHAnsi" w:cstheme="majorBidi"/>
+      <w:color w:val="2F5496" w:themeColor="accent1" w:themeShade="BF"/>
+      <w:sz w:val="26"/>
+      <w:szCs w:val="26"/>
+    </w:rPr>
+  </w:style>
+  <w:style w:type="character" w:customStyle="1" w:styleId="berschrift3Zchn">
+    <w:name w:val="Überschrift 3 Zchn"/>
+    <w:basedOn w:val="Absatz-Standardschriftart"/>
+    <w:link w:val="berschrift3"/>
+    <w:uiPriority w:val="9"/>
+    <w:rsid w:val="00E8796E"/>
+    <w:rPr>
+      <w:rFonts w:asciiTheme="majorHAnsi" w:eastAsiaTheme="majorEastAsia" w:hAnsiTheme="majorHAnsi" w:cstheme="majorBidi"/>
+      <w:color w:val="1F3763" w:themeColor="accent1" w:themeShade="7F"/>
+      <w:sz w:val="24"/>
+      <w:szCs w:val="24"/>
+    </w:rPr>
+  </w:style>
+  <w:style w:type="paragraph" w:customStyle="1" w:styleId="PTabelle">
+    <w:name w:val="PTabelle"/>
+    <w:basedOn w:val="Standard"/>
+    <w:link w:val="PTabelleZchn"/>
+    <w:autoRedefine/>
+    <w:rsid w:val="00CF6DCF"/>
+    <w:pPr>
+      <w:widowControl w:val="0"/>
+      <w:spacing w:before="120" w:after="120" w:line="240" w:lineRule="auto"/>
+    </w:pPr>
+    <w:rPr>
+      <w:rFonts w:ascii="Arimo" w:eastAsia="Times New Roman" w:hAnsi="Arimo" w:cs="Helvetica"/>
+      <w:bCs/>
+      <w:color w:val="000000"/>
+      <w:lang w:eastAsia="de-DE"/>
+    </w:rPr>
+  </w:style>
+  <w:style w:type="character" w:customStyle="1" w:styleId="PTabelleZchn">
+    <w:name w:val="PTabelle Zchn"/>
+    <w:basedOn w:val="Absatz-Standardschriftart"/>
+    <w:link w:val="PTabelle"/>
+    <w:rsid w:val="00CF6DCF"/>
+    <w:rPr>
+      <w:rFonts w:ascii="Arimo" w:eastAsia="Times New Roman" w:hAnsi="Arimo" w:cs="Helvetica"/>
+      <w:bCs/>
+      <w:color w:val="000000"/>
+      <w:lang w:eastAsia="de-DE"/>
+    </w:rPr>
+  </w:style>
+  <w:style w:type="paragraph" w:styleId="Funotentext">
+    <w:name w:val="footnote text"/>
+    <w:basedOn w:val="Standard"/>
+    <w:link w:val="FunotentextZchn"/>
+    <w:uiPriority w:val="99"/>
+    <w:semiHidden/>
+    <w:unhideWhenUsed/>
+    <w:rsid w:val="00353220"/>
+    <w:pPr>
+      <w:spacing w:after="0" w:line="240" w:lineRule="auto"/>
+    </w:pPr>
+    <w:rPr>
+      <w:sz w:val="20"/>
+      <w:szCs w:val="20"/>
+    </w:rPr>
+  </w:style>
+  <w:style w:type="character" w:customStyle="1" w:styleId="FunotentextZchn">
+    <w:name w:val="Fußnotentext Zchn"/>
+    <w:basedOn w:val="Absatz-Standardschriftart"/>
+    <w:link w:val="Funotentext"/>
+    <w:uiPriority w:val="99"/>
+    <w:semiHidden/>
+    <w:rsid w:val="00353220"/>
+    <w:rPr>
+      <w:sz w:val="20"/>
+      <w:szCs w:val="20"/>
+    </w:rPr>
+  </w:style>
+  <w:style w:type="character" w:styleId="Funotenzeichen">
+    <w:name w:val="footnote reference"/>
+    <w:basedOn w:val="Absatz-Standardschriftart"/>
+    <w:uiPriority w:val="99"/>
+    <w:semiHidden/>
+    <w:unhideWhenUsed/>
+    <w:rsid w:val="00353220"/>
+    <w:rPr>
+      <w:vertAlign w:val="superscript"/>
+    </w:rPr>
   </w:style>
 </w:styles>
 </file>
@@ -1363,4 +2688,16 @@
     </a:ext>
   </a:extLst>
 </a:theme>
+</file>
+
+<file path=customXml/item1.xml><?xml version="1.0" encoding="utf-8"?>
+<b:Sources xmlns:b="http://schemas.openxmlformats.org/officeDocument/2006/bibliography" xmlns="http://schemas.openxmlformats.org/officeDocument/2006/bibliography" SelectedStyle="\APASixthEditionOfficeOnline.xsl" StyleName="APA" Version="6"/>
+</file>
+
+<file path=customXml/itemProps1.xml><?xml version="1.0" encoding="utf-8"?>
+<ds:datastoreItem xmlns:ds="http://schemas.openxmlformats.org/officeDocument/2006/customXml" ds:itemID="{6823CC2E-0841-4162-9786-A86231163BE0}">
+  <ds:schemaRefs>
+    <ds:schemaRef ds:uri="http://schemas.openxmlformats.org/officeDocument/2006/bibliography"/>
+  </ds:schemaRefs>
+</ds:datastoreItem>
 </file>
</xml_diff>